<commit_message>
minor fix to TypeMatchup
</commit_message>
<xml_diff>
--- a/wdd330_portfolio.docx
+++ b/wdd330_portfolio.docx
@@ -24,7 +24,15 @@
         <w:t xml:space="preserve"> for your final course assessment. You should update it throughout the course when you demonstrate these principles.</w:t>
       </w:r>
       <w:r>
-        <w:t xml:space="preserve"> At the end of the semester you will record a brief video highlighting your experiences listed in this document.</w:t>
+        <w:t xml:space="preserve"> At the end of the </w:t>
+      </w:r>
+      <w:proofErr w:type="gramStart"/>
+      <w:r>
+        <w:t>semester</w:t>
+      </w:r>
+      <w:proofErr w:type="gramEnd"/>
+      <w:r>
+        <w:t xml:space="preserve"> you will record a brief video highlighting your experiences listed in this document.</w:t>
       </w:r>
     </w:p>
     <w:p>
@@ -1450,7 +1458,23 @@
                 <w:sz w:val="18"/>
                 <w:szCs w:val="18"/>
               </w:rPr>
-              <w:t>I was browsing the PokeAPI data as I was coming up with the major functions of my project</w:t>
+              <w:t xml:space="preserve">I was browsing the </w:t>
+            </w:r>
+            <w:proofErr w:type="spellStart"/>
+            <w:r>
+              <w:rPr>
+                <w:sz w:val="18"/>
+                <w:szCs w:val="18"/>
+              </w:rPr>
+              <w:t>PokeAPI</w:t>
+            </w:r>
+            <w:proofErr w:type="spellEnd"/>
+            <w:r>
+              <w:rPr>
+                <w:sz w:val="18"/>
+                <w:szCs w:val="18"/>
+              </w:rPr>
+              <w:t xml:space="preserve"> data as I was coming up with the major functions of my project</w:t>
             </w:r>
             <w:r>
               <w:rPr>
@@ -2038,14 +2062,7 @@
                 <w:sz w:val="18"/>
                 <w:szCs w:val="18"/>
               </w:rPr>
-              <w:t xml:space="preserve"> </w:t>
-            </w:r>
-            <w:r>
-              <w:rPr>
-                <w:sz w:val="18"/>
-                <w:szCs w:val="18"/>
-              </w:rPr>
-              <w:t>by reaching out</w:t>
+              <w:t xml:space="preserve"> by reaching out</w:t>
             </w:r>
             <w:r>
               <w:rPr>
@@ -4372,22 +4389,7 @@
             <w:pPr>
               <w:pStyle w:val="NoSpacing"/>
               <w:rPr>
-                <w:sz w:val="18"/>
-                <w:szCs w:val="18"/>
-              </w:rPr>
-            </w:pPr>
-            <w:r>
-              <w:rPr>
-                <w:sz w:val="18"/>
-                <w:szCs w:val="18"/>
-              </w:rPr>
-              <w:t>(details page example)</w:t>
-            </w:r>
-          </w:p>
-          <w:p>
-            <w:pPr>
-              <w:pStyle w:val="NoSpacing"/>
-              <w:rPr>
+                <w:rStyle w:val="Hyperlink"/>
                 <w:sz w:val="18"/>
                 <w:szCs w:val="18"/>
               </w:rPr>
@@ -4399,7 +4401,7 @@
                   <w:sz w:val="18"/>
                   <w:szCs w:val="18"/>
                 </w:rPr>
-                <w:t>https://bhutt7.github.io/wdd330/final/details.html?pokemon=ponyta</w:t>
+                <w:t>https://bhutt7.github.io/wdd330/final/scripts/PokemonData.mjs</w:t>
               </w:r>
             </w:hyperlink>
           </w:p>
@@ -4418,7 +4420,23 @@
                   <w:sz w:val="18"/>
                   <w:szCs w:val="18"/>
                 </w:rPr>
-                <w:t>https://bhutt7.github.io/wdd330/final/scripts/details.js</w:t>
+                <w:t>https://bhutt7.github.io/wdd330/final/scripts/Pokemon</w:t>
+              </w:r>
+              <w:r>
+                <w:rPr>
+                  <w:rStyle w:val="Hyperlink"/>
+                  <w:sz w:val="18"/>
+                  <w:szCs w:val="18"/>
+                </w:rPr>
+                <w:t>List</w:t>
+              </w:r>
+              <w:r>
+                <w:rPr>
+                  <w:rStyle w:val="Hyperlink"/>
+                  <w:sz w:val="18"/>
+                  <w:szCs w:val="18"/>
+                </w:rPr>
+                <w:t>.mjs</w:t>
               </w:r>
             </w:hyperlink>
           </w:p>
@@ -4437,7 +4455,23 @@
                   <w:sz w:val="18"/>
                   <w:szCs w:val="18"/>
                 </w:rPr>
-                <w:t>https://bhutt7.github.io/wdd330/final/scripts/PokemonData.mjs</w:t>
+                <w:t>https://bhutt7.github.io/wdd330/final/scripts/Pokemon</w:t>
+              </w:r>
+              <w:r>
+                <w:rPr>
+                  <w:rStyle w:val="Hyperlink"/>
+                  <w:sz w:val="18"/>
+                  <w:szCs w:val="18"/>
+                </w:rPr>
+                <w:t>Search</w:t>
+              </w:r>
+              <w:r>
+                <w:rPr>
+                  <w:rStyle w:val="Hyperlink"/>
+                  <w:sz w:val="18"/>
+                  <w:szCs w:val="18"/>
+                </w:rPr>
+                <w:t>.mjs</w:t>
               </w:r>
             </w:hyperlink>
           </w:p>
@@ -4464,108 +4498,12 @@
             <w:pPr>
               <w:pStyle w:val="NoSpacing"/>
               <w:rPr>
+                <w:rStyle w:val="Hyperlink"/>
                 <w:sz w:val="18"/>
                 <w:szCs w:val="18"/>
               </w:rPr>
             </w:pPr>
             <w:hyperlink r:id="rId12" w:history="1">
-              <w:r>
-                <w:rPr>
-                  <w:rStyle w:val="Hyperlink"/>
-                  <w:sz w:val="18"/>
-                  <w:szCs w:val="18"/>
-                </w:rPr>
-                <w:t>https://bhutt7.github.io/wdd3</w:t>
-              </w:r>
-              <w:r>
-                <w:rPr>
-                  <w:rStyle w:val="Hyperlink"/>
-                  <w:sz w:val="18"/>
-                  <w:szCs w:val="18"/>
-                </w:rPr>
-                <w:t>3</w:t>
-              </w:r>
-              <w:r>
-                <w:rPr>
-                  <w:rStyle w:val="Hyperlink"/>
-                  <w:sz w:val="18"/>
-                  <w:szCs w:val="18"/>
-                </w:rPr>
-                <w:t>0/final/scripts/TypeMatchup.mjs</w:t>
-              </w:r>
-            </w:hyperlink>
-          </w:p>
-        </w:tc>
-      </w:tr>
-      <w:tr>
-        <w:trPr>
-          <w:trHeight w:val="268"/>
-        </w:trPr>
-        <w:tc>
-          <w:tcPr>
-            <w:tcW w:w="1012" w:type="dxa"/>
-            <w:vMerge/>
-          </w:tcPr>
-          <w:p>
-            <w:pPr>
-              <w:pStyle w:val="NoSpacing"/>
-              <w:rPr>
-                <w:sz w:val="18"/>
-                <w:szCs w:val="18"/>
-              </w:rPr>
-            </w:pPr>
-          </w:p>
-        </w:tc>
-        <w:tc>
-          <w:tcPr>
-            <w:tcW w:w="708" w:type="dxa"/>
-            <w:vMerge/>
-          </w:tcPr>
-          <w:p>
-            <w:pPr>
-              <w:pStyle w:val="NoSpacing"/>
-              <w:jc w:val="center"/>
-              <w:rPr>
-                <w:sz w:val="18"/>
-                <w:szCs w:val="18"/>
-              </w:rPr>
-            </w:pPr>
-          </w:p>
-        </w:tc>
-        <w:tc>
-          <w:tcPr>
-            <w:tcW w:w="2382" w:type="dxa"/>
-          </w:tcPr>
-          <w:p>
-            <w:pPr>
-              <w:pStyle w:val="NoSpacing"/>
-              <w:rPr>
-                <w:sz w:val="18"/>
-                <w:szCs w:val="18"/>
-              </w:rPr>
-            </w:pPr>
-            <w:r>
-              <w:rPr>
-                <w:sz w:val="18"/>
-                <w:szCs w:val="18"/>
-              </w:rPr>
-              <w:t>I gained more experience with array methods, specifically .filter(), to remove duplicate values from arrays.</w:t>
-            </w:r>
-          </w:p>
-        </w:tc>
-        <w:tc>
-          <w:tcPr>
-            <w:tcW w:w="5343" w:type="dxa"/>
-          </w:tcPr>
-          <w:p>
-            <w:pPr>
-              <w:pStyle w:val="NoSpacing"/>
-              <w:rPr>
-                <w:sz w:val="18"/>
-                <w:szCs w:val="18"/>
-              </w:rPr>
-            </w:pPr>
-            <w:hyperlink r:id="rId13" w:history="1">
               <w:r>
                 <w:rPr>
                   <w:rStyle w:val="Hyperlink"/>
@@ -4576,6 +4514,41 @@
               </w:r>
             </w:hyperlink>
           </w:p>
+          <w:p>
+            <w:pPr>
+              <w:pStyle w:val="NoSpacing"/>
+              <w:rPr>
+                <w:sz w:val="18"/>
+                <w:szCs w:val="18"/>
+              </w:rPr>
+            </w:pPr>
+            <w:hyperlink r:id="rId13" w:history="1">
+              <w:r>
+                <w:rPr>
+                  <w:rStyle w:val="Hyperlink"/>
+                  <w:sz w:val="18"/>
+                  <w:szCs w:val="18"/>
+                </w:rPr>
+                <w:t>https://bhutt7.github.io/wdd330/final/scripts/</w:t>
+              </w:r>
+              <w:r>
+                <w:rPr>
+                  <w:rStyle w:val="Hyperlink"/>
+                  <w:sz w:val="18"/>
+                  <w:szCs w:val="18"/>
+                </w:rPr>
+                <w:t>utils</w:t>
+              </w:r>
+              <w:r>
+                <w:rPr>
+                  <w:rStyle w:val="Hyperlink"/>
+                  <w:sz w:val="18"/>
+                  <w:szCs w:val="18"/>
+                </w:rPr>
+                <w:t>.mjs</w:t>
+              </w:r>
+            </w:hyperlink>
+          </w:p>
         </w:tc>
       </w:tr>
       <w:tr>
@@ -4630,6 +4603,103 @@
                 <w:sz w:val="18"/>
                 <w:szCs w:val="18"/>
               </w:rPr>
+              <w:t xml:space="preserve">I gained more experience with array methods, </w:t>
+            </w:r>
+            <w:proofErr w:type="gramStart"/>
+            <w:r>
+              <w:rPr>
+                <w:sz w:val="18"/>
+                <w:szCs w:val="18"/>
+              </w:rPr>
+              <w:t>specifically .filter</w:t>
+            </w:r>
+            <w:proofErr w:type="gramEnd"/>
+            <w:r>
+              <w:rPr>
+                <w:sz w:val="18"/>
+                <w:szCs w:val="18"/>
+              </w:rPr>
+              <w:t>(), to remove duplicate values from arrays.</w:t>
+            </w:r>
+          </w:p>
+        </w:tc>
+        <w:tc>
+          <w:tcPr>
+            <w:tcW w:w="5343" w:type="dxa"/>
+          </w:tcPr>
+          <w:p>
+            <w:pPr>
+              <w:pStyle w:val="NoSpacing"/>
+              <w:rPr>
+                <w:sz w:val="18"/>
+                <w:szCs w:val="18"/>
+              </w:rPr>
+            </w:pPr>
+            <w:hyperlink r:id="rId14" w:history="1">
+              <w:r>
+                <w:rPr>
+                  <w:rStyle w:val="Hyperlink"/>
+                  <w:sz w:val="18"/>
+                  <w:szCs w:val="18"/>
+                </w:rPr>
+                <w:t>https://bhutt7.github.io/wdd330/final/scripts/TypeMatchup.mjs</w:t>
+              </w:r>
+            </w:hyperlink>
+          </w:p>
+        </w:tc>
+      </w:tr>
+      <w:tr>
+        <w:trPr>
+          <w:trHeight w:val="268"/>
+        </w:trPr>
+        <w:tc>
+          <w:tcPr>
+            <w:tcW w:w="1012" w:type="dxa"/>
+            <w:vMerge/>
+          </w:tcPr>
+          <w:p>
+            <w:pPr>
+              <w:pStyle w:val="NoSpacing"/>
+              <w:rPr>
+                <w:sz w:val="18"/>
+                <w:szCs w:val="18"/>
+              </w:rPr>
+            </w:pPr>
+          </w:p>
+        </w:tc>
+        <w:tc>
+          <w:tcPr>
+            <w:tcW w:w="708" w:type="dxa"/>
+            <w:vMerge/>
+          </w:tcPr>
+          <w:p>
+            <w:pPr>
+              <w:pStyle w:val="NoSpacing"/>
+              <w:jc w:val="center"/>
+              <w:rPr>
+                <w:sz w:val="18"/>
+                <w:szCs w:val="18"/>
+              </w:rPr>
+            </w:pPr>
+          </w:p>
+        </w:tc>
+        <w:tc>
+          <w:tcPr>
+            <w:tcW w:w="2382" w:type="dxa"/>
+          </w:tcPr>
+          <w:p>
+            <w:pPr>
+              <w:pStyle w:val="NoSpacing"/>
+              <w:rPr>
+                <w:sz w:val="18"/>
+                <w:szCs w:val="18"/>
+              </w:rPr>
+            </w:pPr>
+            <w:r>
+              <w:rPr>
+                <w:sz w:val="18"/>
+                <w:szCs w:val="18"/>
+              </w:rPr>
               <w:t>In an event on my homepage, I used JavaScript to add a class to the search bar, so when the user hits the search button without a query in the search bar, the bar turns light red.</w:t>
             </w:r>
           </w:p>
@@ -4642,11 +4712,12 @@
             <w:pPr>
               <w:pStyle w:val="NoSpacing"/>
               <w:rPr>
-                <w:sz w:val="18"/>
-                <w:szCs w:val="18"/>
-              </w:rPr>
-            </w:pPr>
-            <w:hyperlink r:id="rId14" w:history="1">
+                <w:rStyle w:val="Hyperlink"/>
+                <w:sz w:val="18"/>
+                <w:szCs w:val="18"/>
+              </w:rPr>
+            </w:pPr>
+            <w:hyperlink r:id="rId15" w:history="1">
               <w:r>
                 <w:rPr>
                   <w:rStyle w:val="Hyperlink"/>
@@ -4665,7 +4736,26 @@
                 <w:szCs w:val="18"/>
               </w:rPr>
             </w:pPr>
-            <w:hyperlink r:id="rId15" w:history="1">
+            <w:hyperlink r:id="rId16" w:history="1">
+              <w:r>
+                <w:rPr>
+                  <w:rStyle w:val="Hyperlink"/>
+                  <w:sz w:val="18"/>
+                  <w:szCs w:val="18"/>
+                </w:rPr>
+                <w:t>https://bhutt7.github.io/wdd330/final/styles/main.css</w:t>
+              </w:r>
+            </w:hyperlink>
+          </w:p>
+          <w:p>
+            <w:pPr>
+              <w:pStyle w:val="NoSpacing"/>
+              <w:rPr>
+                <w:sz w:val="18"/>
+                <w:szCs w:val="18"/>
+              </w:rPr>
+            </w:pPr>
+            <w:hyperlink r:id="rId17" w:history="1">
               <w:r>
                 <w:rPr>
                   <w:rStyle w:val="Hyperlink"/>
@@ -4744,21 +4834,39 @@
                 <w:sz w:val="18"/>
                 <w:szCs w:val="18"/>
               </w:rPr>
-              <w:t xml:space="preserve">I fetched various sets of data </w:t>
-            </w:r>
-            <w:r>
-              <w:rPr>
-                <w:sz w:val="18"/>
-                <w:szCs w:val="18"/>
-              </w:rPr>
-              <w:t xml:space="preserve">about pokemon </w:t>
-            </w:r>
-            <w:r>
-              <w:rPr>
-                <w:sz w:val="18"/>
-                <w:szCs w:val="18"/>
-              </w:rPr>
-              <w:t>from PokeAPI for my project</w:t>
+              <w:t xml:space="preserve">I fetched various sets of data about </w:t>
+            </w:r>
+            <w:proofErr w:type="spellStart"/>
+            <w:r>
+              <w:rPr>
+                <w:sz w:val="18"/>
+                <w:szCs w:val="18"/>
+              </w:rPr>
+              <w:t>pokemon</w:t>
+            </w:r>
+            <w:proofErr w:type="spellEnd"/>
+            <w:r>
+              <w:rPr>
+                <w:sz w:val="18"/>
+                <w:szCs w:val="18"/>
+              </w:rPr>
+              <w:t xml:space="preserve"> from </w:t>
+            </w:r>
+            <w:proofErr w:type="spellStart"/>
+            <w:r>
+              <w:rPr>
+                <w:sz w:val="18"/>
+                <w:szCs w:val="18"/>
+              </w:rPr>
+              <w:t>PokeAPI</w:t>
+            </w:r>
+            <w:proofErr w:type="spellEnd"/>
+            <w:r>
+              <w:rPr>
+                <w:sz w:val="18"/>
+                <w:szCs w:val="18"/>
+              </w:rPr>
+              <w:t xml:space="preserve"> for my project</w:t>
             </w:r>
           </w:p>
         </w:tc>
@@ -4774,14 +4882,30 @@
                 <w:szCs w:val="18"/>
               </w:rPr>
             </w:pPr>
-            <w:hyperlink r:id="rId16" w:history="1">
+            <w:hyperlink r:id="rId18" w:history="1">
               <w:r>
                 <w:rPr>
                   <w:rStyle w:val="Hyperlink"/>
                   <w:sz w:val="18"/>
                   <w:szCs w:val="18"/>
                 </w:rPr>
-                <w:t>https://bhutt7.github.io/wdd330/final/scripts/PokemonData.mjs</w:t>
+                <w:t>https://bhutt7.github.io/wdd330/final/scripts/PokemonDa</w:t>
+              </w:r>
+              <w:r>
+                <w:rPr>
+                  <w:rStyle w:val="Hyperlink"/>
+                  <w:sz w:val="18"/>
+                  <w:szCs w:val="18"/>
+                </w:rPr>
+                <w:t>t</w:t>
+              </w:r>
+              <w:r>
+                <w:rPr>
+                  <w:rStyle w:val="Hyperlink"/>
+                  <w:sz w:val="18"/>
+                  <w:szCs w:val="18"/>
+                </w:rPr>
+                <w:t>a.mjs</w:t>
               </w:r>
             </w:hyperlink>
           </w:p>
@@ -4981,7 +5105,23 @@
                 <w:sz w:val="18"/>
                 <w:szCs w:val="18"/>
               </w:rPr>
-              <w:t>I processed JSON in all of my major modules to populate my browser, search, and pokemon detail pages dynamically.</w:t>
+              <w:t xml:space="preserve">I processed JSON in all of my major modules to populate my browser, search, and </w:t>
+            </w:r>
+            <w:proofErr w:type="spellStart"/>
+            <w:r>
+              <w:rPr>
+                <w:sz w:val="18"/>
+                <w:szCs w:val="18"/>
+              </w:rPr>
+              <w:t>pokemon</w:t>
+            </w:r>
+            <w:proofErr w:type="spellEnd"/>
+            <w:r>
+              <w:rPr>
+                <w:sz w:val="18"/>
+                <w:szCs w:val="18"/>
+              </w:rPr>
+              <w:t xml:space="preserve"> detail pages dynamically.</w:t>
             </w:r>
           </w:p>
         </w:tc>
@@ -4997,7 +5137,7 @@
                 <w:szCs w:val="18"/>
               </w:rPr>
             </w:pPr>
-            <w:hyperlink r:id="rId17" w:history="1">
+            <w:hyperlink r:id="rId19" w:history="1">
               <w:r>
                 <w:rPr>
                   <w:rStyle w:val="Hyperlink"/>
@@ -5016,7 +5156,7 @@
                 <w:szCs w:val="18"/>
               </w:rPr>
             </w:pPr>
-            <w:hyperlink r:id="rId18" w:history="1">
+            <w:hyperlink r:id="rId20" w:history="1">
               <w:r>
                 <w:rPr>
                   <w:rStyle w:val="Hyperlink"/>
@@ -5035,7 +5175,7 @@
                 <w:szCs w:val="18"/>
               </w:rPr>
             </w:pPr>
-            <w:hyperlink r:id="rId19" w:history="1">
+            <w:hyperlink r:id="rId21" w:history="1">
               <w:r>
                 <w:rPr>
                   <w:rStyle w:val="Hyperlink"/>
@@ -5258,7 +5398,7 @@
                 <w:szCs w:val="18"/>
               </w:rPr>
             </w:pPr>
-            <w:hyperlink r:id="rId20" w:history="1">
+            <w:hyperlink r:id="rId22" w:history="1">
               <w:r>
                 <w:rPr>
                   <w:rStyle w:val="Hyperlink"/>
@@ -5324,106 +5464,6 @@
                 <w:szCs w:val="18"/>
               </w:rPr>
               <w:t>I used transitions to make the search bar grow when it gets focus, and shrink when it loses focus.</w:t>
-            </w:r>
-          </w:p>
-        </w:tc>
-        <w:tc>
-          <w:tcPr>
-            <w:tcW w:w="5343" w:type="dxa"/>
-          </w:tcPr>
-          <w:p>
-            <w:pPr>
-              <w:pStyle w:val="NoSpacing"/>
-              <w:rPr>
-                <w:sz w:val="18"/>
-                <w:szCs w:val="18"/>
-              </w:rPr>
-            </w:pPr>
-            <w:hyperlink r:id="rId21" w:history="1">
-              <w:r>
-                <w:rPr>
-                  <w:rStyle w:val="Hyperlink"/>
-                  <w:sz w:val="18"/>
-                  <w:szCs w:val="18"/>
-                </w:rPr>
-                <w:t>https://bhutt7.github.io/wdd330/final/styles/main.css</w:t>
-              </w:r>
-            </w:hyperlink>
-          </w:p>
-          <w:p>
-            <w:pPr>
-              <w:pStyle w:val="NoSpacing"/>
-              <w:rPr>
-                <w:sz w:val="18"/>
-                <w:szCs w:val="18"/>
-              </w:rPr>
-            </w:pPr>
-            <w:hyperlink r:id="rId22" w:history="1">
-              <w:r>
-                <w:rPr>
-                  <w:rStyle w:val="Hyperlink"/>
-                  <w:sz w:val="18"/>
-                  <w:szCs w:val="18"/>
-                </w:rPr>
-                <w:t>https://bhutt7.github.io/wdd330/final/index.html</w:t>
-              </w:r>
-            </w:hyperlink>
-          </w:p>
-        </w:tc>
-      </w:tr>
-      <w:tr>
-        <w:trPr>
-          <w:trHeight w:val="268"/>
-        </w:trPr>
-        <w:tc>
-          <w:tcPr>
-            <w:tcW w:w="1012" w:type="dxa"/>
-            <w:vMerge/>
-          </w:tcPr>
-          <w:p>
-            <w:pPr>
-              <w:pStyle w:val="NoSpacing"/>
-              <w:rPr>
-                <w:sz w:val="18"/>
-                <w:szCs w:val="18"/>
-              </w:rPr>
-            </w:pPr>
-          </w:p>
-        </w:tc>
-        <w:tc>
-          <w:tcPr>
-            <w:tcW w:w="708" w:type="dxa"/>
-            <w:vMerge/>
-          </w:tcPr>
-          <w:p>
-            <w:pPr>
-              <w:pStyle w:val="NoSpacing"/>
-              <w:jc w:val="center"/>
-              <w:rPr>
-                <w:sz w:val="18"/>
-                <w:szCs w:val="18"/>
-              </w:rPr>
-            </w:pPr>
-          </w:p>
-        </w:tc>
-        <w:tc>
-          <w:tcPr>
-            <w:tcW w:w="2382" w:type="dxa"/>
-          </w:tcPr>
-          <w:p>
-            <w:pPr>
-              <w:pStyle w:val="NoSpacing"/>
-              <w:rPr>
-                <w:sz w:val="18"/>
-                <w:szCs w:val="18"/>
-              </w:rPr>
-            </w:pPr>
-            <w:r>
-              <w:rPr>
-                <w:sz w:val="18"/>
-                <w:szCs w:val="18"/>
-              </w:rPr>
-              <w:t>I used transitions to make the card on the browser and search pages grow and darken when hovered over.</w:t>
             </w:r>
           </w:p>
         </w:tc>
@@ -5465,6 +5505,106 @@
                   <w:sz w:val="18"/>
                   <w:szCs w:val="18"/>
                 </w:rPr>
+                <w:t>https://bhutt7.github.io/wdd330/final/index.html</w:t>
+              </w:r>
+            </w:hyperlink>
+          </w:p>
+        </w:tc>
+      </w:tr>
+      <w:tr>
+        <w:trPr>
+          <w:trHeight w:val="268"/>
+        </w:trPr>
+        <w:tc>
+          <w:tcPr>
+            <w:tcW w:w="1012" w:type="dxa"/>
+            <w:vMerge/>
+          </w:tcPr>
+          <w:p>
+            <w:pPr>
+              <w:pStyle w:val="NoSpacing"/>
+              <w:rPr>
+                <w:sz w:val="18"/>
+                <w:szCs w:val="18"/>
+              </w:rPr>
+            </w:pPr>
+          </w:p>
+        </w:tc>
+        <w:tc>
+          <w:tcPr>
+            <w:tcW w:w="708" w:type="dxa"/>
+            <w:vMerge/>
+          </w:tcPr>
+          <w:p>
+            <w:pPr>
+              <w:pStyle w:val="NoSpacing"/>
+              <w:jc w:val="center"/>
+              <w:rPr>
+                <w:sz w:val="18"/>
+                <w:szCs w:val="18"/>
+              </w:rPr>
+            </w:pPr>
+          </w:p>
+        </w:tc>
+        <w:tc>
+          <w:tcPr>
+            <w:tcW w:w="2382" w:type="dxa"/>
+          </w:tcPr>
+          <w:p>
+            <w:pPr>
+              <w:pStyle w:val="NoSpacing"/>
+              <w:rPr>
+                <w:sz w:val="18"/>
+                <w:szCs w:val="18"/>
+              </w:rPr>
+            </w:pPr>
+            <w:r>
+              <w:rPr>
+                <w:sz w:val="18"/>
+                <w:szCs w:val="18"/>
+              </w:rPr>
+              <w:t>I used transitions to make the card on the browser and search pages grow and darken when hovered over.</w:t>
+            </w:r>
+          </w:p>
+        </w:tc>
+        <w:tc>
+          <w:tcPr>
+            <w:tcW w:w="5343" w:type="dxa"/>
+          </w:tcPr>
+          <w:p>
+            <w:pPr>
+              <w:pStyle w:val="NoSpacing"/>
+              <w:rPr>
+                <w:sz w:val="18"/>
+                <w:szCs w:val="18"/>
+              </w:rPr>
+            </w:pPr>
+            <w:hyperlink r:id="rId25" w:history="1">
+              <w:r>
+                <w:rPr>
+                  <w:rStyle w:val="Hyperlink"/>
+                  <w:sz w:val="18"/>
+                  <w:szCs w:val="18"/>
+                </w:rPr>
+                <w:t>https://bhutt7.github.io/wdd330/final/styles/main.css</w:t>
+              </w:r>
+            </w:hyperlink>
+          </w:p>
+          <w:p>
+            <w:pPr>
+              <w:pStyle w:val="NoSpacing"/>
+              <w:rPr>
+                <w:sz w:val="18"/>
+                <w:szCs w:val="18"/>
+              </w:rPr>
+            </w:pPr>
+            <w:hyperlink r:id="rId26" w:history="1">
+              <w:r>
+                <w:rPr>
+                  <w:rStyle w:val="Hyperlink"/>
+                  <w:sz w:val="18"/>
+                  <w:szCs w:val="18"/>
+                </w:rPr>
                 <w:t>http://127.0.0.1:5500/final/listing.html?page=1</w:t>
               </w:r>
             </w:hyperlink>
@@ -5477,7 +5617,7 @@
                 <w:szCs w:val="18"/>
               </w:rPr>
             </w:pPr>
-            <w:hyperlink r:id="rId25" w:history="1">
+            <w:hyperlink r:id="rId27" w:history="1">
               <w:r>
                 <w:rPr>
                   <w:rStyle w:val="Hyperlink"/>
@@ -5557,314 +5697,23 @@
                 <w:sz w:val="18"/>
                 <w:szCs w:val="18"/>
               </w:rPr>
-              <w:t>I used an event listener on the search button to retrieve the value in the search bar so the user can put in a query and find pokemon by partial or full name, and also stop it from doing anything if there is no query in the search bar.</w:t>
-            </w:r>
-          </w:p>
-        </w:tc>
-        <w:tc>
-          <w:tcPr>
-            <w:tcW w:w="5343" w:type="dxa"/>
-          </w:tcPr>
-          <w:p>
-            <w:pPr>
-              <w:pStyle w:val="NoSpacing"/>
-              <w:rPr>
-                <w:sz w:val="18"/>
-                <w:szCs w:val="18"/>
-              </w:rPr>
-            </w:pPr>
-            <w:hyperlink r:id="rId26" w:history="1">
-              <w:r>
-                <w:rPr>
-                  <w:rStyle w:val="Hyperlink"/>
-                  <w:sz w:val="18"/>
-                  <w:szCs w:val="18"/>
-                </w:rPr>
-                <w:t>https://bhutt7.github.io/wdd330/final/index.html</w:t>
-              </w:r>
-            </w:hyperlink>
-          </w:p>
-          <w:p>
-            <w:pPr>
-              <w:pStyle w:val="NoSpacing"/>
-              <w:rPr>
-                <w:sz w:val="18"/>
-                <w:szCs w:val="18"/>
-              </w:rPr>
-            </w:pPr>
-            <w:hyperlink r:id="rId27" w:history="1">
-              <w:r>
-                <w:rPr>
-                  <w:rStyle w:val="Hyperlink"/>
-                  <w:sz w:val="18"/>
-                  <w:szCs w:val="18"/>
-                </w:rPr>
-                <w:t>https://bhutt7.github.io/wdd330/final/scripts/main.js</w:t>
-              </w:r>
-            </w:hyperlink>
-          </w:p>
-          <w:p>
-            <w:pPr>
-              <w:pStyle w:val="NoSpacing"/>
-              <w:rPr>
-                <w:sz w:val="18"/>
-                <w:szCs w:val="18"/>
-              </w:rPr>
-            </w:pPr>
-          </w:p>
-        </w:tc>
-      </w:tr>
-      <w:tr>
-        <w:trPr>
-          <w:trHeight w:val="279"/>
-        </w:trPr>
-        <w:tc>
-          <w:tcPr>
-            <w:tcW w:w="1012" w:type="dxa"/>
-            <w:vMerge/>
-          </w:tcPr>
-          <w:p>
-            <w:pPr>
-              <w:pStyle w:val="NoSpacing"/>
-              <w:rPr>
-                <w:sz w:val="18"/>
-                <w:szCs w:val="18"/>
-              </w:rPr>
-            </w:pPr>
-          </w:p>
-        </w:tc>
-        <w:tc>
-          <w:tcPr>
-            <w:tcW w:w="708" w:type="dxa"/>
-            <w:vMerge/>
-          </w:tcPr>
-          <w:p>
-            <w:pPr>
-              <w:pStyle w:val="NoSpacing"/>
-              <w:jc w:val="center"/>
-              <w:rPr>
-                <w:sz w:val="18"/>
-                <w:szCs w:val="18"/>
-              </w:rPr>
-            </w:pPr>
-          </w:p>
-        </w:tc>
-        <w:tc>
-          <w:tcPr>
-            <w:tcW w:w="2382" w:type="dxa"/>
-          </w:tcPr>
-          <w:p>
-            <w:pPr>
-              <w:pStyle w:val="NoSpacing"/>
-              <w:rPr>
-                <w:sz w:val="18"/>
-                <w:szCs w:val="18"/>
-              </w:rPr>
-            </w:pPr>
-          </w:p>
-        </w:tc>
-        <w:tc>
-          <w:tcPr>
-            <w:tcW w:w="5343" w:type="dxa"/>
-          </w:tcPr>
-          <w:p>
-            <w:pPr>
-              <w:pStyle w:val="NoSpacing"/>
-              <w:rPr>
-                <w:sz w:val="18"/>
-                <w:szCs w:val="18"/>
-              </w:rPr>
-            </w:pPr>
-          </w:p>
-        </w:tc>
-      </w:tr>
-      <w:tr>
-        <w:trPr>
-          <w:trHeight w:val="279"/>
-        </w:trPr>
-        <w:tc>
-          <w:tcPr>
-            <w:tcW w:w="1012" w:type="dxa"/>
-            <w:vMerge/>
-          </w:tcPr>
-          <w:p>
-            <w:pPr>
-              <w:pStyle w:val="NoSpacing"/>
-              <w:rPr>
-                <w:sz w:val="18"/>
-                <w:szCs w:val="18"/>
-              </w:rPr>
-            </w:pPr>
-          </w:p>
-        </w:tc>
-        <w:tc>
-          <w:tcPr>
-            <w:tcW w:w="708" w:type="dxa"/>
-            <w:vMerge/>
-          </w:tcPr>
-          <w:p>
-            <w:pPr>
-              <w:pStyle w:val="NoSpacing"/>
-              <w:jc w:val="center"/>
-              <w:rPr>
-                <w:sz w:val="18"/>
-                <w:szCs w:val="18"/>
-              </w:rPr>
-            </w:pPr>
-          </w:p>
-        </w:tc>
-        <w:tc>
-          <w:tcPr>
-            <w:tcW w:w="2382" w:type="dxa"/>
-          </w:tcPr>
-          <w:p>
-            <w:pPr>
-              <w:pStyle w:val="NoSpacing"/>
-              <w:rPr>
-                <w:sz w:val="18"/>
-                <w:szCs w:val="18"/>
-              </w:rPr>
-            </w:pPr>
-          </w:p>
-        </w:tc>
-        <w:tc>
-          <w:tcPr>
-            <w:tcW w:w="5343" w:type="dxa"/>
-          </w:tcPr>
-          <w:p>
-            <w:pPr>
-              <w:pStyle w:val="NoSpacing"/>
-              <w:rPr>
-                <w:sz w:val="18"/>
-                <w:szCs w:val="18"/>
-              </w:rPr>
-            </w:pPr>
-          </w:p>
-        </w:tc>
-      </w:tr>
-      <w:tr>
-        <w:trPr>
-          <w:trHeight w:val="268"/>
-        </w:trPr>
-        <w:tc>
-          <w:tcPr>
-            <w:tcW w:w="1012" w:type="dxa"/>
-            <w:vMerge w:val="restart"/>
-          </w:tcPr>
-          <w:p>
-            <w:pPr>
-              <w:pStyle w:val="NoSpacing"/>
-              <w:rPr>
-                <w:sz w:val="18"/>
-                <w:szCs w:val="18"/>
-              </w:rPr>
-            </w:pPr>
-            <w:r>
-              <w:rPr>
-                <w:sz w:val="18"/>
-                <w:szCs w:val="18"/>
-              </w:rPr>
-              <w:t>Local Storage</w:t>
-            </w:r>
-          </w:p>
-        </w:tc>
-        <w:tc>
-          <w:tcPr>
-            <w:tcW w:w="708" w:type="dxa"/>
-            <w:vMerge w:val="restart"/>
-          </w:tcPr>
-          <w:p>
-            <w:pPr>
-              <w:pStyle w:val="NoSpacing"/>
-              <w:jc w:val="center"/>
-              <w:rPr>
-                <w:sz w:val="18"/>
-                <w:szCs w:val="18"/>
-              </w:rPr>
-            </w:pPr>
-            <w:r>
-              <w:rPr>
-                <w:sz w:val="18"/>
-                <w:szCs w:val="18"/>
-              </w:rPr>
-              <w:t>3</w:t>
-            </w:r>
-          </w:p>
-        </w:tc>
-        <w:tc>
-          <w:tcPr>
-            <w:tcW w:w="2382" w:type="dxa"/>
-          </w:tcPr>
-          <w:p>
-            <w:pPr>
-              <w:pStyle w:val="NoSpacing"/>
-              <w:rPr>
-                <w:sz w:val="18"/>
-                <w:szCs w:val="18"/>
-              </w:rPr>
-            </w:pPr>
-            <w:r>
-              <w:rPr>
-                <w:sz w:val="18"/>
-                <w:szCs w:val="18"/>
-              </w:rPr>
-              <w:t xml:space="preserve">Local Storage was not my strong suit at the start of the course, but I improved, and managed to use it to </w:t>
-            </w:r>
-            <w:r>
-              <w:rPr>
-                <w:sz w:val="18"/>
-                <w:szCs w:val="18"/>
-              </w:rPr>
-              <w:t xml:space="preserve">locally </w:t>
-            </w:r>
-            <w:r>
-              <w:rPr>
-                <w:sz w:val="18"/>
-                <w:szCs w:val="18"/>
-              </w:rPr>
-              <w:t xml:space="preserve">store </w:t>
-            </w:r>
-            <w:r>
-              <w:rPr>
-                <w:sz w:val="18"/>
-                <w:szCs w:val="18"/>
-              </w:rPr>
-              <w:t>up to</w:t>
-            </w:r>
-            <w:r>
-              <w:rPr>
-                <w:sz w:val="18"/>
-                <w:szCs w:val="18"/>
-              </w:rPr>
-              <w:t xml:space="preserve"> 5 most recent pokemon viewed by a user</w:t>
-            </w:r>
-            <w:r>
-              <w:rPr>
-                <w:sz w:val="18"/>
-                <w:szCs w:val="18"/>
-              </w:rPr>
-              <w:t>,</w:t>
-            </w:r>
-            <w:r>
-              <w:rPr>
-                <w:sz w:val="18"/>
-                <w:szCs w:val="18"/>
-              </w:rPr>
-              <w:t xml:space="preserve"> </w:t>
-            </w:r>
-            <w:r>
-              <w:rPr>
-                <w:sz w:val="18"/>
-                <w:szCs w:val="18"/>
-              </w:rPr>
-              <w:t>then access that local storage to</w:t>
-            </w:r>
-            <w:r>
-              <w:rPr>
-                <w:sz w:val="18"/>
-                <w:szCs w:val="18"/>
-              </w:rPr>
-              <w:t xml:space="preserve"> list them on the homepage.</w:t>
+              <w:t xml:space="preserve">I used an event listener on the search button to retrieve the value in the search bar so the user can put in a query and find </w:t>
+            </w:r>
+            <w:proofErr w:type="spellStart"/>
+            <w:r>
+              <w:rPr>
+                <w:sz w:val="18"/>
+                <w:szCs w:val="18"/>
+              </w:rPr>
+              <w:t>pokemon</w:t>
+            </w:r>
+            <w:proofErr w:type="spellEnd"/>
+            <w:r>
+              <w:rPr>
+                <w:sz w:val="18"/>
+                <w:szCs w:val="18"/>
+              </w:rPr>
+              <w:t xml:space="preserve"> by partial or full name, and also stop it from doing anything if there is no query in the search bar.</w:t>
             </w:r>
           </w:p>
         </w:tc>
@@ -5900,6 +5749,329 @@
               </w:rPr>
             </w:pPr>
             <w:hyperlink r:id="rId29" w:history="1">
+              <w:r>
+                <w:rPr>
+                  <w:rStyle w:val="Hyperlink"/>
+                  <w:sz w:val="18"/>
+                  <w:szCs w:val="18"/>
+                </w:rPr>
+                <w:t>https://bhutt7.github.io/wdd330/final/scripts/main.js</w:t>
+              </w:r>
+            </w:hyperlink>
+          </w:p>
+          <w:p>
+            <w:pPr>
+              <w:pStyle w:val="NoSpacing"/>
+              <w:rPr>
+                <w:sz w:val="18"/>
+                <w:szCs w:val="18"/>
+              </w:rPr>
+            </w:pPr>
+          </w:p>
+        </w:tc>
+      </w:tr>
+      <w:tr>
+        <w:trPr>
+          <w:trHeight w:val="279"/>
+        </w:trPr>
+        <w:tc>
+          <w:tcPr>
+            <w:tcW w:w="1012" w:type="dxa"/>
+            <w:vMerge/>
+          </w:tcPr>
+          <w:p>
+            <w:pPr>
+              <w:pStyle w:val="NoSpacing"/>
+              <w:rPr>
+                <w:sz w:val="18"/>
+                <w:szCs w:val="18"/>
+              </w:rPr>
+            </w:pPr>
+          </w:p>
+        </w:tc>
+        <w:tc>
+          <w:tcPr>
+            <w:tcW w:w="708" w:type="dxa"/>
+            <w:vMerge/>
+          </w:tcPr>
+          <w:p>
+            <w:pPr>
+              <w:pStyle w:val="NoSpacing"/>
+              <w:jc w:val="center"/>
+              <w:rPr>
+                <w:sz w:val="18"/>
+                <w:szCs w:val="18"/>
+              </w:rPr>
+            </w:pPr>
+          </w:p>
+        </w:tc>
+        <w:tc>
+          <w:tcPr>
+            <w:tcW w:w="2382" w:type="dxa"/>
+          </w:tcPr>
+          <w:p>
+            <w:pPr>
+              <w:pStyle w:val="NoSpacing"/>
+              <w:rPr>
+                <w:sz w:val="18"/>
+                <w:szCs w:val="18"/>
+              </w:rPr>
+            </w:pPr>
+          </w:p>
+        </w:tc>
+        <w:tc>
+          <w:tcPr>
+            <w:tcW w:w="5343" w:type="dxa"/>
+          </w:tcPr>
+          <w:p>
+            <w:pPr>
+              <w:pStyle w:val="NoSpacing"/>
+              <w:rPr>
+                <w:sz w:val="18"/>
+                <w:szCs w:val="18"/>
+              </w:rPr>
+            </w:pPr>
+          </w:p>
+        </w:tc>
+      </w:tr>
+      <w:tr>
+        <w:trPr>
+          <w:trHeight w:val="279"/>
+        </w:trPr>
+        <w:tc>
+          <w:tcPr>
+            <w:tcW w:w="1012" w:type="dxa"/>
+            <w:vMerge/>
+          </w:tcPr>
+          <w:p>
+            <w:pPr>
+              <w:pStyle w:val="NoSpacing"/>
+              <w:rPr>
+                <w:sz w:val="18"/>
+                <w:szCs w:val="18"/>
+              </w:rPr>
+            </w:pPr>
+          </w:p>
+        </w:tc>
+        <w:tc>
+          <w:tcPr>
+            <w:tcW w:w="708" w:type="dxa"/>
+            <w:vMerge/>
+          </w:tcPr>
+          <w:p>
+            <w:pPr>
+              <w:pStyle w:val="NoSpacing"/>
+              <w:jc w:val="center"/>
+              <w:rPr>
+                <w:sz w:val="18"/>
+                <w:szCs w:val="18"/>
+              </w:rPr>
+            </w:pPr>
+          </w:p>
+        </w:tc>
+        <w:tc>
+          <w:tcPr>
+            <w:tcW w:w="2382" w:type="dxa"/>
+          </w:tcPr>
+          <w:p>
+            <w:pPr>
+              <w:pStyle w:val="NoSpacing"/>
+              <w:rPr>
+                <w:sz w:val="18"/>
+                <w:szCs w:val="18"/>
+              </w:rPr>
+            </w:pPr>
+          </w:p>
+        </w:tc>
+        <w:tc>
+          <w:tcPr>
+            <w:tcW w:w="5343" w:type="dxa"/>
+          </w:tcPr>
+          <w:p>
+            <w:pPr>
+              <w:pStyle w:val="NoSpacing"/>
+              <w:rPr>
+                <w:sz w:val="18"/>
+                <w:szCs w:val="18"/>
+              </w:rPr>
+            </w:pPr>
+          </w:p>
+        </w:tc>
+      </w:tr>
+      <w:tr>
+        <w:trPr>
+          <w:trHeight w:val="268"/>
+        </w:trPr>
+        <w:tc>
+          <w:tcPr>
+            <w:tcW w:w="1012" w:type="dxa"/>
+            <w:vMerge w:val="restart"/>
+          </w:tcPr>
+          <w:p>
+            <w:pPr>
+              <w:pStyle w:val="NoSpacing"/>
+              <w:rPr>
+                <w:sz w:val="18"/>
+                <w:szCs w:val="18"/>
+              </w:rPr>
+            </w:pPr>
+            <w:r>
+              <w:rPr>
+                <w:sz w:val="18"/>
+                <w:szCs w:val="18"/>
+              </w:rPr>
+              <w:t>Local Storage</w:t>
+            </w:r>
+          </w:p>
+        </w:tc>
+        <w:tc>
+          <w:tcPr>
+            <w:tcW w:w="708" w:type="dxa"/>
+            <w:vMerge w:val="restart"/>
+          </w:tcPr>
+          <w:p>
+            <w:pPr>
+              <w:pStyle w:val="NoSpacing"/>
+              <w:jc w:val="center"/>
+              <w:rPr>
+                <w:sz w:val="18"/>
+                <w:szCs w:val="18"/>
+              </w:rPr>
+            </w:pPr>
+            <w:r>
+              <w:rPr>
+                <w:sz w:val="18"/>
+                <w:szCs w:val="18"/>
+              </w:rPr>
+              <w:t>3</w:t>
+            </w:r>
+          </w:p>
+        </w:tc>
+        <w:tc>
+          <w:tcPr>
+            <w:tcW w:w="2382" w:type="dxa"/>
+          </w:tcPr>
+          <w:p>
+            <w:pPr>
+              <w:pStyle w:val="NoSpacing"/>
+              <w:rPr>
+                <w:sz w:val="18"/>
+                <w:szCs w:val="18"/>
+              </w:rPr>
+            </w:pPr>
+            <w:r>
+              <w:rPr>
+                <w:sz w:val="18"/>
+                <w:szCs w:val="18"/>
+              </w:rPr>
+              <w:t xml:space="preserve">Local Storage was not my strong suit at the start of the course, but I improved, and managed to use it to </w:t>
+            </w:r>
+            <w:r>
+              <w:rPr>
+                <w:sz w:val="18"/>
+                <w:szCs w:val="18"/>
+              </w:rPr>
+              <w:t xml:space="preserve">locally </w:t>
+            </w:r>
+            <w:r>
+              <w:rPr>
+                <w:sz w:val="18"/>
+                <w:szCs w:val="18"/>
+              </w:rPr>
+              <w:t xml:space="preserve">store </w:t>
+            </w:r>
+            <w:r>
+              <w:rPr>
+                <w:sz w:val="18"/>
+                <w:szCs w:val="18"/>
+              </w:rPr>
+              <w:t>up to</w:t>
+            </w:r>
+            <w:r>
+              <w:rPr>
+                <w:sz w:val="18"/>
+                <w:szCs w:val="18"/>
+              </w:rPr>
+              <w:t xml:space="preserve"> 5 most recent </w:t>
+            </w:r>
+            <w:proofErr w:type="spellStart"/>
+            <w:r>
+              <w:rPr>
+                <w:sz w:val="18"/>
+                <w:szCs w:val="18"/>
+              </w:rPr>
+              <w:t>pokemon</w:t>
+            </w:r>
+            <w:proofErr w:type="spellEnd"/>
+            <w:r>
+              <w:rPr>
+                <w:sz w:val="18"/>
+                <w:szCs w:val="18"/>
+              </w:rPr>
+              <w:t xml:space="preserve"> viewed by a user</w:t>
+            </w:r>
+            <w:r>
+              <w:rPr>
+                <w:sz w:val="18"/>
+                <w:szCs w:val="18"/>
+              </w:rPr>
+              <w:t>,</w:t>
+            </w:r>
+            <w:r>
+              <w:rPr>
+                <w:sz w:val="18"/>
+                <w:szCs w:val="18"/>
+              </w:rPr>
+              <w:t xml:space="preserve"> </w:t>
+            </w:r>
+            <w:r>
+              <w:rPr>
+                <w:sz w:val="18"/>
+                <w:szCs w:val="18"/>
+              </w:rPr>
+              <w:t>then access that local storage to</w:t>
+            </w:r>
+            <w:r>
+              <w:rPr>
+                <w:sz w:val="18"/>
+                <w:szCs w:val="18"/>
+              </w:rPr>
+              <w:t xml:space="preserve"> list them on the homepage.</w:t>
+            </w:r>
+          </w:p>
+        </w:tc>
+        <w:tc>
+          <w:tcPr>
+            <w:tcW w:w="5343" w:type="dxa"/>
+          </w:tcPr>
+          <w:p>
+            <w:pPr>
+              <w:pStyle w:val="NoSpacing"/>
+              <w:rPr>
+                <w:sz w:val="18"/>
+                <w:szCs w:val="18"/>
+              </w:rPr>
+            </w:pPr>
+            <w:hyperlink r:id="rId30" w:history="1">
+              <w:r>
+                <w:rPr>
+                  <w:rStyle w:val="Hyperlink"/>
+                  <w:sz w:val="18"/>
+                  <w:szCs w:val="18"/>
+                </w:rPr>
+                <w:t>https://bhutt7.github.io/wdd330/final/index.html</w:t>
+              </w:r>
+            </w:hyperlink>
+          </w:p>
+          <w:p>
+            <w:pPr>
+              <w:pStyle w:val="NoSpacing"/>
+              <w:rPr>
+                <w:sz w:val="18"/>
+                <w:szCs w:val="18"/>
+              </w:rPr>
+            </w:pPr>
+            <w:hyperlink r:id="rId31" w:history="1">
               <w:r>
                 <w:rPr>
                   <w:rStyle w:val="Hyperlink"/>
@@ -7784,18 +7956,18 @@
 </file>
 
 <file path=customXml/item1.xml><?xml version="1.0" encoding="utf-8"?>
+<p:properties xmlns:p="http://schemas.microsoft.com/office/2006/metadata/properties" xmlns:xsi="http://www.w3.org/2001/XMLSchema-instance" xmlns:pc="http://schemas.microsoft.com/office/infopath/2007/PartnerControls">
+  <documentManagement/>
+</p:properties>
+</file>
+
+<file path=customXml/item2.xml><?xml version="1.0" encoding="utf-8"?>
 <?mso-contentType ?>
 <FormTemplates xmlns="http://schemas.microsoft.com/sharepoint/v3/contenttype/forms">
   <Display>DocumentLibraryForm</Display>
   <Edit>DocumentLibraryForm</Edit>
   <New>DocumentLibraryForm</New>
 </FormTemplates>
-</file>
-
-<file path=customXml/item2.xml><?xml version="1.0" encoding="utf-8"?>
-<p:properties xmlns:p="http://schemas.microsoft.com/office/2006/metadata/properties" xmlns:xsi="http://www.w3.org/2001/XMLSchema-instance" xmlns:pc="http://schemas.microsoft.com/office/infopath/2007/PartnerControls">
-  <documentManagement/>
-</p:properties>
 </file>
 
 <file path=customXml/item3.xml><?xml version="1.0" encoding="utf-8"?>
@@ -7931,18 +8103,18 @@
 </file>
 
 <file path=customXml/itemProps1.xml><?xml version="1.0" encoding="utf-8"?>
-<ds:datastoreItem xmlns:ds="http://schemas.openxmlformats.org/officeDocument/2006/customXml" ds:itemID="{D02D787C-96F3-476C-AC00-5E042564F4E3}">
+<ds:datastoreItem xmlns:ds="http://schemas.openxmlformats.org/officeDocument/2006/customXml" ds:itemID="{B9AEEB80-803A-4749-92D8-ADC156A01D53}">
   <ds:schemaRefs>
-    <ds:schemaRef ds:uri="http://schemas.microsoft.com/sharepoint/v3/contenttype/forms"/>
+    <ds:schemaRef ds:uri="http://schemas.microsoft.com/office/2006/metadata/properties"/>
+    <ds:schemaRef ds:uri="http://schemas.microsoft.com/office/infopath/2007/PartnerControls"/>
   </ds:schemaRefs>
 </ds:datastoreItem>
 </file>
 
 <file path=customXml/itemProps2.xml><?xml version="1.0" encoding="utf-8"?>
-<ds:datastoreItem xmlns:ds="http://schemas.openxmlformats.org/officeDocument/2006/customXml" ds:itemID="{B9AEEB80-803A-4749-92D8-ADC156A01D53}">
+<ds:datastoreItem xmlns:ds="http://schemas.openxmlformats.org/officeDocument/2006/customXml" ds:itemID="{D02D787C-96F3-476C-AC00-5E042564F4E3}">
   <ds:schemaRefs>
-    <ds:schemaRef ds:uri="http://schemas.microsoft.com/office/2006/metadata/properties"/>
-    <ds:schemaRef ds:uri="http://schemas.microsoft.com/office/infopath/2007/PartnerControls"/>
+    <ds:schemaRef ds:uri="http://schemas.microsoft.com/sharepoint/v3/contenttype/forms"/>
   </ds:schemaRefs>
 </ds:datastoreItem>
 </file>

</xml_diff>